<commit_message>
updated look of site
</commit_message>
<xml_diff>
--- a/public/Rob_Williams_Resume.docx
+++ b/public/Rob_Williams_Resume.docx
@@ -104,7 +104,6 @@
         <w:jc w:val="center"/>
         <w:rPr>
           <w:b w:val="1"/>
-          <w:color w:val="4a86e8"/>
           <w:sz w:val="21"/>
           <w:szCs w:val="21"/>
           <w:u w:val="single"/>
@@ -155,6 +154,36 @@
       </w:hyperlink>
       <w:r>
         <w:rPr>
+          <w:rFonts w:ascii="Open Sans" w:cs="Open Sans" w:eastAsia="Open Sans" w:hAnsi="Open Sans"/>
+          <w:sz w:val="21"/>
+          <w:szCs w:val="21"/>
+          <w:rtl w:val="0"/>
+        </w:rPr>
+        <w:t xml:space="preserve"> </w:t>
+      </w:r>
+      <w:r>
+        <w:rPr>
+          <w:rFonts w:ascii="Open Sans" w:cs="Open Sans" w:eastAsia="Open Sans" w:hAnsi="Open Sans"/>
+          <w:sz w:val="21"/>
+          <w:szCs w:val="21"/>
+          <w:rtl w:val="0"/>
+        </w:rPr>
+        <w:t xml:space="preserve"> •  </w:t>
+      </w:r>
+      <w:hyperlink r:id="rId9">
+        <w:r>
+          <w:rPr>
+            <w:rFonts w:ascii="Open Sans" w:cs="Open Sans" w:eastAsia="Open Sans" w:hAnsi="Open Sans"/>
+            <w:sz w:val="21"/>
+            <w:szCs w:val="21"/>
+            <w:u w:val="single"/>
+            <w:rtl w:val="0"/>
+          </w:rPr>
+          <w:t xml:space="preserve">letshirerob.com</w:t>
+        </w:r>
+      </w:hyperlink>
+      <w:r>
+        <w:rPr>
           <w:rtl w:val="0"/>
         </w:rPr>
       </w:r>
@@ -213,7 +242,7 @@
           <w:szCs w:val="21"/>
           <w:rtl w:val="0"/>
         </w:rPr>
-        <w:t xml:space="preserve">Front End | JavaScript (ES5, ES6), React, HTML5, CSS, SASS</w:t>
+        <w:t xml:space="preserve">Front End | JavaScript (ES5, ES6), React.js, HTML5, CSS, SASS, Material UI, Figma</w:t>
       </w:r>
     </w:p>
     <w:p>
@@ -234,7 +263,7 @@
           <w:szCs w:val="21"/>
           <w:rtl w:val="0"/>
         </w:rPr>
-        <w:t xml:space="preserve">Back End | Python, Express, PostgreSQL, MySQL, RESTful API development, Node</w:t>
+        <w:t xml:space="preserve">Back End | Python, Express, PostgreSQL, MySQL, RESTful API development, Node.js</w:t>
       </w:r>
     </w:p>
     <w:p>
@@ -270,8 +299,8 @@
           <w:szCs w:val="21"/>
         </w:rPr>
         <w:sectPr>
-          <w:headerReference r:id="rId9" w:type="default"/>
-          <w:footerReference r:id="rId10" w:type="default"/>
+          <w:headerReference r:id="rId10" w:type="default"/>
+          <w:footerReference r:id="rId11" w:type="default"/>
           <w:pgSz w:h="15840" w:w="12240" w:orient="portrait"/>
           <w:pgMar w:bottom="720" w:top="720" w:left="720" w:right="720" w:header="720" w:footer="720"/>
           <w:pgNumType w:start="1"/>
@@ -359,12 +388,20 @@
       </w:pPr>
       <w:r>
         <w:rPr>
+          <w:sz w:val="21"/>
+          <w:szCs w:val="21"/>
+          <w:rtl w:val="0"/>
+        </w:rPr>
+        <w:t xml:space="preserve">Front End Engineer </w:t>
+      </w:r>
+      <w:r>
+        <w:rPr>
           <w:color w:val="666666"/>
           <w:sz w:val="21"/>
           <w:szCs w:val="21"/>
           <w:rtl w:val="0"/>
         </w:rPr>
-        <w:t xml:space="preserve">Front End Engineer | </w:t>
+        <w:t xml:space="preserve">| </w:t>
       </w:r>
       <w:r>
         <w:rPr>
@@ -401,7 +438,7 @@
         </w:rPr>
         <w:t xml:space="preserve"> </w:t>
       </w:r>
-      <w:hyperlink r:id="rId11">
+      <w:hyperlink r:id="rId12">
         <w:r>
           <w:rPr>
             <w:sz w:val="21"/>
@@ -412,7 +449,7 @@
           <w:t xml:space="preserve">github.com/Team-Gouda-FEC/gouda-catwalk.</w:t>
         </w:r>
       </w:hyperlink>
-      <w:hyperlink r:id="rId12">
+      <w:hyperlink r:id="rId13">
         <w:r>
           <w:rPr>
             <w:sz w:val="21"/>
@@ -503,12 +540,20 @@
       </w:pPr>
       <w:r>
         <w:rPr>
+          <w:sz w:val="21"/>
+          <w:szCs w:val="21"/>
+          <w:rtl w:val="0"/>
+        </w:rPr>
+        <w:t xml:space="preserve">Back End Engineer</w:t>
+      </w:r>
+      <w:r>
+        <w:rPr>
           <w:color w:val="666666"/>
           <w:sz w:val="21"/>
           <w:szCs w:val="21"/>
           <w:rtl w:val="0"/>
         </w:rPr>
-        <w:t xml:space="preserve">Back End Engineer | </w:t>
+        <w:t xml:space="preserve"> | </w:t>
       </w:r>
       <w:r>
         <w:rPr>
@@ -536,7 +581,7 @@
         </w:rPr>
         <w:t xml:space="preserve">| </w:t>
       </w:r>
-      <w:hyperlink r:id="rId13">
+      <w:hyperlink r:id="rId14">
         <w:r>
           <w:rPr>
             <w:sz w:val="21"/>
@@ -572,15 +617,7 @@
           <w:szCs w:val="21"/>
           <w:rtl w:val="0"/>
         </w:rPr>
-        <w:t xml:space="preserve">Architected a </w:t>
-      </w:r>
-      <w:r>
-        <w:rPr>
-          <w:sz w:val="21"/>
-          <w:szCs w:val="21"/>
-          <w:rtl w:val="0"/>
-        </w:rPr>
-        <w:t xml:space="preserve">RESTful Q&amp;A API for an e-commerce platform server using Express and PostgreSQL </w:t>
+        <w:t xml:space="preserve">Initiated SQL queries to transform 3 relational data tables into usable datasets </w:t>
       </w:r>
     </w:p>
     <w:p>
@@ -602,7 +639,7 @@
           <w:szCs w:val="21"/>
           <w:rtl w:val="0"/>
         </w:rPr>
-        <w:t xml:space="preserve">Initiated SQL queries to transform 3 relational data tables into usable datasets </w:t>
+        <w:t xml:space="preserve">Implemented indexing to decrease query time from 7000ms to 50ms across millions of records</w:t>
       </w:r>
     </w:p>
     <w:p>
@@ -624,28 +661,6 @@
           <w:szCs w:val="21"/>
           <w:rtl w:val="0"/>
         </w:rPr>
-        <w:t xml:space="preserve">Implemented indexing to decrease query time from 7000ms to 50ms across millions of records and multiple tables</w:t>
-      </w:r>
-    </w:p>
-    <w:p>
-      <w:pPr>
-        <w:numPr>
-          <w:ilvl w:val="0"/>
-          <w:numId w:val="6"/>
-        </w:numPr>
-        <w:spacing w:line="276" w:lineRule="auto"/>
-        <w:ind w:left="720" w:hanging="360"/>
-        <w:rPr>
-          <w:sz w:val="21"/>
-          <w:szCs w:val="21"/>
-        </w:rPr>
-      </w:pPr>
-      <w:r>
-        <w:rPr>
-          <w:sz w:val="21"/>
-          <w:szCs w:val="21"/>
-          <w:rtl w:val="0"/>
-        </w:rPr>
         <w:t xml:space="preserve">Deployed servers across AWS EC2 instances and connected Express API to the PostgreSQL database</w:t>
       </w:r>
     </w:p>
@@ -658,12 +673,20 @@
       </w:pPr>
       <w:r>
         <w:rPr>
+          <w:sz w:val="21"/>
+          <w:szCs w:val="21"/>
+          <w:rtl w:val="0"/>
+        </w:rPr>
+        <w:t xml:space="preserve">Full Stack Engineer</w:t>
+      </w:r>
+      <w:r>
+        <w:rPr>
           <w:color w:val="666666"/>
           <w:sz w:val="21"/>
           <w:szCs w:val="21"/>
           <w:rtl w:val="0"/>
         </w:rPr>
-        <w:t xml:space="preserve">Full Stack Engineer | </w:t>
+        <w:t xml:space="preserve"> | </w:t>
       </w:r>
       <w:r>
         <w:rPr>
@@ -701,7 +724,7 @@
         </w:rPr>
         <w:t xml:space="preserve"> </w:t>
       </w:r>
-      <w:hyperlink r:id="rId14">
+      <w:hyperlink r:id="rId15">
         <w:r>
           <w:rPr>
             <w:sz w:val="21"/>
@@ -939,15 +962,15 @@
           <w:szCs w:val="21"/>
           <w:rtl w:val="0"/>
         </w:rPr>
-        <w:t xml:space="preserve">Directed</w:t>
-      </w:r>
-      <w:r>
-        <w:rPr>
-          <w:sz w:val="21"/>
-          <w:szCs w:val="21"/>
-          <w:rtl w:val="0"/>
-        </w:rPr>
-        <w:t xml:space="preserve"> a team of three, providing quality tech service while supporting the company's goal to scale from </w:t>
+        <w:t xml:space="preserve">Direct management and oversight of IT staff in the US, UK, Romania and India</w:t>
+      </w:r>
+      <w:r>
+        <w:rPr>
+          <w:sz w:val="21"/>
+          <w:szCs w:val="21"/>
+          <w:rtl w:val="0"/>
+        </w:rPr>
+        <w:t xml:space="preserve"> providing quality tech service while supporting the company's goal to scale from </w:t>
       </w:r>
       <w:r>
         <w:rPr>
@@ -987,39 +1010,76 @@
           <w:szCs w:val="21"/>
           <w:rtl w:val="0"/>
         </w:rPr>
-        <w:t xml:space="preserve">Organized and </w:t>
-      </w:r>
-      <w:r>
-        <w:rPr>
-          <w:sz w:val="21"/>
-          <w:szCs w:val="21"/>
-          <w:rtl w:val="0"/>
-        </w:rPr>
-        <w:t xml:space="preserve">maintain</w:t>
-      </w:r>
-      <w:r>
-        <w:rPr>
-          <w:sz w:val="21"/>
-          <w:szCs w:val="21"/>
-          <w:rtl w:val="0"/>
-        </w:rPr>
-        <w:t xml:space="preserve">ed IT best practice documentation</w:t>
-      </w:r>
-      <w:r>
-        <w:rPr>
-          <w:sz w:val="21"/>
-          <w:szCs w:val="21"/>
-          <w:rtl w:val="0"/>
-        </w:rPr>
-        <w:t xml:space="preserve"> for staff</w:t>
-      </w:r>
-      <w:r>
-        <w:rPr>
-          <w:sz w:val="21"/>
-          <w:szCs w:val="21"/>
-          <w:rtl w:val="0"/>
-        </w:rPr>
-        <w:t xml:space="preserve">, reducing user downtime</w:t>
+        <w:t xml:space="preserve">Established IT Operations and Information Security manuals and  best practice documentation</w:t>
+      </w:r>
+    </w:p>
+    <w:p>
+      <w:pPr>
+        <w:numPr>
+          <w:ilvl w:val="0"/>
+          <w:numId w:val="1"/>
+        </w:numPr>
+        <w:spacing w:line="240" w:lineRule="auto"/>
+        <w:ind w:left="720" w:hanging="360"/>
+        <w:rPr>
+          <w:sz w:val="21"/>
+          <w:szCs w:val="21"/>
+          <w:u w:val="none"/>
+        </w:rPr>
+      </w:pPr>
+      <w:r>
+        <w:rPr>
+          <w:sz w:val="21"/>
+          <w:szCs w:val="21"/>
+          <w:rtl w:val="0"/>
+        </w:rPr>
+        <w:t xml:space="preserve">Quarterly assessment of existing systems and strategies to identify key areas of improvement </w:t>
+      </w:r>
+    </w:p>
+    <w:p>
+      <w:pPr>
+        <w:numPr>
+          <w:ilvl w:val="0"/>
+          <w:numId w:val="1"/>
+        </w:numPr>
+        <w:spacing w:line="240" w:lineRule="auto"/>
+        <w:ind w:left="720" w:hanging="360"/>
+        <w:rPr>
+          <w:sz w:val="21"/>
+          <w:szCs w:val="21"/>
+          <w:u w:val="none"/>
+        </w:rPr>
+      </w:pPr>
+      <w:r>
+        <w:rPr>
+          <w:sz w:val="21"/>
+          <w:szCs w:val="21"/>
+          <w:rtl w:val="0"/>
+        </w:rPr>
+        <w:t xml:space="preserve">Successfully designed, built and delivered all IT and security related infrastructure and services for office warehouse and photo studio facilities in New York</w:t>
+      </w:r>
+    </w:p>
+    <w:p>
+      <w:pPr>
+        <w:numPr>
+          <w:ilvl w:val="0"/>
+          <w:numId w:val="1"/>
+        </w:numPr>
+        <w:spacing w:line="240" w:lineRule="auto"/>
+        <w:ind w:left="720" w:hanging="360"/>
+        <w:rPr>
+          <w:sz w:val="21"/>
+          <w:szCs w:val="21"/>
+          <w:u w:val="none"/>
+        </w:rPr>
+      </w:pPr>
+      <w:r>
+        <w:rPr>
+          <w:sz w:val="21"/>
+          <w:szCs w:val="21"/>
+          <w:rtl w:val="0"/>
+        </w:rPr>
+        <w:t xml:space="preserve">Leveraged new technologies to maximize productivity through employee feedback and regular collaboration with department heads</w:t>
       </w:r>
     </w:p>
     <w:p>
@@ -1119,67 +1179,22 @@
           <w:szCs w:val="21"/>
           <w:rtl w:val="0"/>
         </w:rPr>
-        <w:t xml:space="preserve">Collaborated directly with project managers</w:t>
-      </w:r>
-      <w:r>
-        <w:rPr>
-          <w:sz w:val="21"/>
-          <w:szCs w:val="21"/>
-          <w:rtl w:val="0"/>
-        </w:rPr>
-        <w:t xml:space="preserve"> to identify and quickly address problems and adjust plans to account for dynamic targets</w:t>
-      </w:r>
-    </w:p>
-    <w:p>
-      <w:pPr>
-        <w:ind w:left="0" w:firstLine="0"/>
-        <w:rPr>
-          <w:sz w:val="21"/>
-          <w:szCs w:val="21"/>
-        </w:rPr>
-      </w:pPr>
-      <w:r>
-        <w:rPr>
-          <w:b w:val="1"/>
-          <w:sz w:val="21"/>
-          <w:szCs w:val="21"/>
-          <w:rtl w:val="0"/>
-        </w:rPr>
-        <w:t xml:space="preserve">Helpdesk Support Technician</w:t>
-      </w:r>
-      <w:r>
-        <w:rPr>
-          <w:b w:val="1"/>
-          <w:color w:val="666666"/>
-          <w:sz w:val="21"/>
-          <w:szCs w:val="21"/>
-          <w:rtl w:val="0"/>
-        </w:rPr>
-        <w:t xml:space="preserve"> </w:t>
-      </w:r>
-      <w:r>
-        <w:rPr>
-          <w:b w:val="1"/>
-          <w:sz w:val="21"/>
-          <w:szCs w:val="21"/>
-          <w:rtl w:val="0"/>
-        </w:rPr>
-        <w:t xml:space="preserve">| </w:t>
-      </w:r>
-      <w:r>
-        <w:rPr>
-          <w:sz w:val="21"/>
-          <w:szCs w:val="21"/>
-          <w:rtl w:val="0"/>
-        </w:rPr>
-        <w:t xml:space="preserve">07/2013 - 06/2017</w:t>
+        <w:t xml:space="preserve">Collaborated with leadership</w:t>
+      </w:r>
+      <w:r>
+        <w:rPr>
+          <w:sz w:val="21"/>
+          <w:szCs w:val="21"/>
+          <w:rtl w:val="0"/>
+        </w:rPr>
+        <w:t xml:space="preserve"> to identify concerns and adjust plans to account for dynamic targets</w:t>
       </w:r>
     </w:p>
     <w:p>
       <w:pPr>
         <w:numPr>
           <w:ilvl w:val="0"/>
-          <w:numId w:val="4"/>
+          <w:numId w:val="2"/>
         </w:numPr>
         <w:spacing w:line="240" w:lineRule="auto"/>
         <w:ind w:left="720" w:hanging="360"/>
@@ -1195,6 +1210,51 @@
           <w:rtl w:val="0"/>
         </w:rPr>
         <w:t xml:space="preserve">Overhauled an application using python and visual basic, providing key data for cross departmental reports</w:t>
+      </w:r>
+    </w:p>
+    <w:p>
+      <w:pPr>
+        <w:ind w:left="0" w:firstLine="0"/>
+        <w:rPr>
+          <w:sz w:val="21"/>
+          <w:szCs w:val="21"/>
+        </w:rPr>
+      </w:pPr>
+      <w:r>
+        <w:rPr>
+          <w:b w:val="1"/>
+          <w:sz w:val="21"/>
+          <w:szCs w:val="21"/>
+          <w:rtl w:val="0"/>
+        </w:rPr>
+        <w:t xml:space="preserve">Helpdesk Support Technician</w:t>
+      </w:r>
+      <w:r>
+        <w:rPr>
+          <w:b w:val="1"/>
+          <w:color w:val="666666"/>
+          <w:sz w:val="21"/>
+          <w:szCs w:val="21"/>
+          <w:rtl w:val="0"/>
+        </w:rPr>
+        <w:t xml:space="preserve"> </w:t>
+      </w:r>
+      <w:r>
+        <w:rPr>
+          <w:b w:val="1"/>
+          <w:sz w:val="21"/>
+          <w:szCs w:val="21"/>
+          <w:rtl w:val="0"/>
+        </w:rPr>
+        <w:t xml:space="preserve">| </w:t>
+      </w:r>
+      <w:r>
+        <w:rPr>
+          <w:sz w:val="21"/>
+          <w:szCs w:val="21"/>
+          <w:rtl w:val="0"/>
+        </w:rPr>
+        <w:t xml:space="preserve">07/2013 - 06/2017</w:t>
       </w:r>
     </w:p>
     <w:p>

</xml_diff>